<commit_message>
sampai bab 3 1/2
</commit_message>
<xml_diff>
--- a/ELEARNING unisbank/BAB I.docx
+++ b/ELEARNING unisbank/BAB I.docx
@@ -71,8 +71,6 @@
           <w:sz w:val="24"/>
         </w:rPr>
       </w:pPr>
-      <w:bookmarkStart w:id="0" w:name="_GoBack"/>
-      <w:bookmarkEnd w:id="0"/>
     </w:p>
     <w:p>
       <w:pPr>
@@ -118,7 +116,7 @@
     <w:p>
       <w:pPr>
         <w:spacing w:after="0" w:line="360" w:lineRule="auto"/>
-        <w:ind w:left="993" w:firstLine="447"/>
+        <w:ind w:left="1100" w:leftChars="500" w:firstLine="446" w:firstLineChars="186"/>
         <w:jc w:val="both"/>
         <w:rPr>
           <w:rFonts w:ascii="Times New Roman" w:hAnsi="Times New Roman" w:cs="Times New Roman"/>
@@ -179,7 +177,7 @@
     <w:p>
       <w:pPr>
         <w:spacing w:after="0" w:line="360" w:lineRule="auto"/>
-        <w:ind w:left="993" w:firstLine="447"/>
+        <w:ind w:left="1100" w:leftChars="500" w:firstLine="446" w:firstLineChars="186"/>
         <w:jc w:val="both"/>
         <w:rPr>
           <w:rFonts w:ascii="Times New Roman" w:hAnsi="Times New Roman" w:cs="Times New Roman"/>
@@ -457,7 +455,7 @@
     <w:p>
       <w:pPr>
         <w:spacing w:after="0" w:line="360" w:lineRule="auto"/>
-        <w:ind w:left="993" w:firstLine="447"/>
+        <w:ind w:left="1100" w:leftChars="500" w:firstLine="446" w:firstLineChars="186"/>
         <w:jc w:val="both"/>
         <w:rPr>
           <w:rFonts w:ascii="Times New Roman" w:hAnsi="Times New Roman" w:cs="Times New Roman"/>
@@ -690,7 +688,7 @@
     <w:p>
       <w:pPr>
         <w:spacing w:before="0" w:line="360" w:lineRule="auto"/>
-        <w:ind w:left="908" w:right="0" w:firstLine="0"/>
+        <w:ind w:left="1100" w:leftChars="500" w:right="0" w:firstLine="446" w:firstLineChars="186"/>
         <w:jc w:val="both"/>
         <w:rPr>
           <w:i/>
@@ -945,25 +943,37 @@
     </w:p>
     <w:p>
       <w:pPr>
+        <w:pStyle w:val="6"/>
         <w:numPr>
           <w:ilvl w:val="0"/>
           <w:numId w:val="2"/>
         </w:numPr>
-        <w:spacing w:line="360" w:lineRule="auto"/>
+        <w:spacing w:after="0" w:line="360" w:lineRule="auto"/>
         <w:ind w:left="1328" w:leftChars="0" w:right="0" w:rightChars="0" w:hanging="228" w:firstLineChars="0"/>
         <w:jc w:val="both"/>
         <w:rPr>
-          <w:b/>
-          <w:sz w:val="23"/>
-        </w:rPr>
-      </w:pPr>
-      <w:r>
-        <w:rPr>
-          <w:rFonts w:ascii="Times New Roman" w:hAnsi="Times New Roman" w:cs="Times New Roman"/>
-          <w:sz w:val="24"/>
-          <w:szCs w:val="24"/>
-        </w:rPr>
-        <w:t xml:space="preserve">Bagaimana </w:t>
+          <w:rFonts w:ascii="Times New Roman" w:hAnsi="Times New Roman" w:cs="Times New Roman"/>
+          <w:sz w:val="24"/>
+          <w:szCs w:val="24"/>
+          <w:lang w:val="en-US"/>
+        </w:rPr>
+      </w:pPr>
+      <w:r>
+        <w:rPr>
+          <w:rFonts w:hint="default" w:cs="Times New Roman"/>
+          <w:sz w:val="24"/>
+          <w:szCs w:val="24"/>
+          <w:lang w:val="en-US"/>
+        </w:rPr>
+        <w:t>B</w:t>
+      </w:r>
+      <w:r>
+        <w:rPr>
+          <w:rFonts w:ascii="Times New Roman" w:hAnsi="Times New Roman" w:cs="Times New Roman"/>
+          <w:sz w:val="24"/>
+          <w:szCs w:val="24"/>
+        </w:rPr>
+        <w:t xml:space="preserve">agaimana </w:t>
       </w:r>
       <w:r>
         <w:rPr>
@@ -1021,15 +1031,6 @@
           <w:szCs w:val="24"/>
         </w:rPr>
         <w:t xml:space="preserve"> ?</w:t>
-      </w:r>
-      <w:r>
-        <w:rPr>
-          <w:rFonts w:hint="default" w:cs="Times New Roman"/>
-          <w:sz w:val="24"/>
-          <w:szCs w:val="24"/>
-          <w:lang w:val="en-US"/>
-        </w:rPr>
-        <w:t>.</w:t>
       </w:r>
     </w:p>
     <w:p>
@@ -1053,14 +1054,16 @@
     <w:p>
       <w:pPr>
         <w:spacing w:line="360" w:lineRule="auto"/>
-        <w:ind w:left="1260" w:right="-44" w:rightChars="-20" w:firstLine="848"/>
-        <w:jc w:val="both"/>
-        <w:rPr>
-          <w:rFonts w:ascii="Times New Roman" w:hAnsi="Times New Roman" w:eastAsia="Times New Roman"/>
-          <w:sz w:val="24"/>
-          <w:szCs w:val="24"/>
-        </w:rPr>
-      </w:pPr>
+        <w:ind w:left="1100" w:leftChars="0" w:right="-44" w:rightChars="-20" w:firstLine="440" w:firstLineChars="0"/>
+        <w:jc w:val="both"/>
+        <w:rPr>
+          <w:rFonts w:ascii="Times New Roman" w:hAnsi="Times New Roman" w:eastAsia="Times New Roman"/>
+          <w:sz w:val="24"/>
+          <w:szCs w:val="24"/>
+        </w:rPr>
+      </w:pPr>
+      <w:bookmarkStart w:id="0" w:name="_GoBack"/>
+      <w:bookmarkEnd w:id="0"/>
       <w:r>
         <w:rPr>
           <w:rFonts w:ascii="Times New Roman" w:hAnsi="Times New Roman" w:eastAsia="Times New Roman"/>

</xml_diff>

<commit_message>
revisi bab 1 dan nyicil bab 4
</commit_message>
<xml_diff>
--- a/ELEARNING unisbank/BAB I.docx
+++ b/ELEARNING unisbank/BAB I.docx
@@ -1062,8 +1062,6 @@
           <w:szCs w:val="24"/>
         </w:rPr>
       </w:pPr>
-      <w:bookmarkStart w:id="0" w:name="_GoBack"/>
-      <w:bookmarkEnd w:id="0"/>
       <w:r>
         <w:rPr>
           <w:rFonts w:ascii="Times New Roman" w:hAnsi="Times New Roman" w:eastAsia="Times New Roman"/>
@@ -2548,7 +2546,25 @@
           <w:rFonts w:ascii="Times New Roman" w:hAnsi="Times New Roman" w:eastAsia="Times New Roman"/>
           <w:sz w:val="24"/>
         </w:rPr>
-        <w:t>Berdasarkan hasil wawancara dengan Bapak Sunardi selaku kepala sekolah SMP Institut Indonesia Semarang maka dihasilkan kendala yang dihadapi, menetapkan tujuan sistem, yang kemudian didefinisikan secara rinci dan berfungsi sebagai spesifikasi sistem</w:t>
+        <w:t xml:space="preserve">Berdasarkan hasil wawancara dengan Bapak Sunardi selaku kepala sekolah </w:t>
+      </w:r>
+      <w:r>
+        <w:rPr>
+          <w:rFonts w:ascii="Times New Roman" w:hAnsi="Times New Roman" w:cs="Times New Roman"/>
+          <w:sz w:val="24"/>
+          <w:szCs w:val="24"/>
+          <w:lang w:val="en-US"/>
+        </w:rPr>
+        <w:t>SMK Pelita Nusantara 1 Semarang</w:t>
+      </w:r>
+      <w:bookmarkStart w:id="0" w:name="_GoBack"/>
+      <w:bookmarkEnd w:id="0"/>
+      <w:r>
+        <w:rPr>
+          <w:rFonts w:ascii="Times New Roman" w:hAnsi="Times New Roman" w:eastAsia="Times New Roman"/>
+          <w:sz w:val="24"/>
+        </w:rPr>
+        <w:t xml:space="preserve"> maka dihasilkan kendala yang dihadapi, menetapkan tujuan sistem, yang kemudian didefinisikan secara rinci dan berfungsi sebagai spesifikasi sistem</w:t>
       </w:r>
       <w:r>
         <w:rPr>

</xml_diff>

<commit_message>
revisi tanda baca bab 1
</commit_message>
<xml_diff>
--- a/ELEARNING unisbank/BAB I.docx
+++ b/ELEARNING unisbank/BAB I.docx
@@ -339,7 +339,27 @@
           <w:szCs w:val="24"/>
           <w:lang w:val="en-US"/>
         </w:rPr>
-        <w:t>dapat dimodifikasi sesuai kebutuhan. Saat ini (Oktober 2010) terdapat lebih dari 49 ribu situs</w:t>
+        <w:t xml:space="preserve">dapat dimodifikasi sesuai kebutuhan. </w:t>
+      </w:r>
+      <w:r>
+        <w:rPr>
+          <w:rFonts w:hint="default" w:cs="Times New Roman"/>
+          <w:color w:val="000000"/>
+          <w:sz w:val="24"/>
+          <w:szCs w:val="24"/>
+          <w:lang w:val="en-US"/>
+        </w:rPr>
+        <w:t>Pada bulan Oktober</w:t>
+      </w:r>
+      <w:r>
+        <w:rPr>
+          <w:rFonts w:ascii="Times New Roman" w:hAnsi="Times New Roman" w:cs="Times New Roman"/>
+          <w:color w:val="000000"/>
+          <w:sz w:val="24"/>
+          <w:szCs w:val="24"/>
+          <w:lang w:val="en-US"/>
+        </w:rPr>
+        <w:t xml:space="preserve"> terdapat lebih dari 49 ribu situs</w:t>
       </w:r>
       <w:r>
         <w:rPr>
@@ -876,7 +896,7 @@
           <w:sz w:val="24"/>
           <w:szCs w:val="24"/>
         </w:rPr>
-        <w:t>Agar penelitian dapat berjalan dengan benar dan tepat, maka dibuat rumusan masalah sebagai berikut :</w:t>
+        <w:t>Agar penelitian dapat berjalan dengan benar dan tepat, maka dibuat rumusan masalah sebagai berikut:</w:t>
       </w:r>
     </w:p>
     <w:p>
@@ -1085,7 +1105,17 @@
           <w:sz w:val="24"/>
           <w:szCs w:val="24"/>
         </w:rPr>
-        <w:t xml:space="preserve"> Berbasis Web adalah sebagai berikut :</w:t>
+        <w:t xml:space="preserve"> Berbasis Web adalah sebagai berikut</w:t>
+      </w:r>
+      <w:bookmarkStart w:id="0" w:name="_GoBack"/>
+      <w:bookmarkEnd w:id="0"/>
+      <w:r>
+        <w:rPr>
+          <w:rFonts w:ascii="Times New Roman" w:hAnsi="Times New Roman" w:eastAsia="Times New Roman"/>
+          <w:sz w:val="24"/>
+          <w:szCs w:val="24"/>
+        </w:rPr>
+        <w:t>:</w:t>
       </w:r>
     </w:p>
     <w:p>
@@ -1472,7 +1502,7 @@
           <w:sz w:val="24"/>
           <w:szCs w:val="24"/>
         </w:rPr>
-        <w:t>Tujuan dari penelitian ini adalah sebagai berikut :</w:t>
+        <w:t>Tujuan dari penelitian ini adalah sebagai berikut:</w:t>
       </w:r>
     </w:p>
     <w:p>
@@ -1690,7 +1720,7 @@
         <w:ind w:left="1628"/>
       </w:pPr>
       <w:r>
-        <w:t>Adapun manfaat dari tugas akhir ini adalah :</w:t>
+        <w:t>Adapun manfaat dari tugas akhir ini adalah:</w:t>
       </w:r>
     </w:p>
     <w:p>
@@ -1946,7 +1976,7 @@
         <w:jc w:val="both"/>
       </w:pPr>
       <w:r>
-        <w:t>Metode yang digunakan dalam penelitian dan penulisan skripsi ini adalah sebagai berikut :</w:t>
+        <w:t>Metode yang digunakan dalam penelitian dan penulisan skripsi ini adalah sebagai berikut:</w:t>
       </w:r>
     </w:p>
     <w:p>
@@ -2208,7 +2238,8 @@
         <w:ind w:left="1540" w:leftChars="700" w:right="248" w:firstLine="566" w:firstLineChars="236"/>
         <w:jc w:val="both"/>
         <w:rPr>
-          <w:rFonts w:ascii="Times New Roman" w:hAnsi="Times New Roman" w:eastAsia="Times New Roman"/>
+          <w:rFonts w:hint="default" w:ascii="Times New Roman" w:hAnsi="Times New Roman" w:eastAsia="Times New Roman"/>
+          <w:lang w:val="en-US"/>
         </w:rPr>
       </w:pPr>
       <w:r>
@@ -2246,7 +2277,15 @@
           <w:rFonts w:ascii="Times New Roman" w:hAnsi="Times New Roman" w:eastAsia="Times New Roman"/>
           <w:sz w:val="24"/>
         </w:rPr>
-        <w:t>. (Hermawati, 2018)</w:t>
+        <w:t xml:space="preserve"> (Hermawati, 2018)</w:t>
+      </w:r>
+      <w:r>
+        <w:rPr>
+          <w:rFonts w:hint="default"/>
+          <w:sz w:val="24"/>
+          <w:lang w:val="en-US"/>
+        </w:rPr>
+        <w:t>.</w:t>
       </w:r>
     </w:p>
     <w:p>
@@ -2303,6 +2342,77 @@
         <w:ind w:left="532" w:right="207" w:firstLine="0"/>
         <w:jc w:val="center"/>
         <w:rPr>
+          <w:sz w:val="24"/>
+        </w:rPr>
+      </w:pPr>
+    </w:p>
+    <w:p>
+      <w:pPr>
+        <w:spacing w:before="0" w:line="360" w:lineRule="auto"/>
+        <w:ind w:left="532" w:right="207" w:firstLine="0"/>
+        <w:jc w:val="center"/>
+        <w:rPr>
+          <w:sz w:val="24"/>
+        </w:rPr>
+      </w:pPr>
+    </w:p>
+    <w:p>
+      <w:pPr>
+        <w:spacing w:before="0" w:line="360" w:lineRule="auto"/>
+        <w:ind w:left="532" w:right="207" w:firstLine="0"/>
+        <w:jc w:val="center"/>
+        <w:rPr>
+          <w:sz w:val="24"/>
+        </w:rPr>
+      </w:pPr>
+    </w:p>
+    <w:p>
+      <w:pPr>
+        <w:spacing w:before="0" w:line="360" w:lineRule="auto"/>
+        <w:ind w:left="532" w:right="207" w:firstLine="0"/>
+        <w:jc w:val="center"/>
+        <w:rPr>
+          <w:sz w:val="24"/>
+        </w:rPr>
+      </w:pPr>
+    </w:p>
+    <w:p>
+      <w:pPr>
+        <w:spacing w:before="0" w:line="360" w:lineRule="auto"/>
+        <w:ind w:left="532" w:right="207" w:firstLine="0"/>
+        <w:jc w:val="center"/>
+        <w:rPr>
+          <w:sz w:val="24"/>
+        </w:rPr>
+      </w:pPr>
+    </w:p>
+    <w:p>
+      <w:pPr>
+        <w:spacing w:before="0" w:line="360" w:lineRule="auto"/>
+        <w:ind w:left="532" w:right="207" w:firstLine="0"/>
+        <w:jc w:val="center"/>
+        <w:rPr>
+          <w:sz w:val="24"/>
+        </w:rPr>
+      </w:pPr>
+    </w:p>
+    <w:p>
+      <w:pPr>
+        <w:spacing w:before="0" w:line="360" w:lineRule="auto"/>
+        <w:ind w:left="532" w:right="207" w:firstLine="0"/>
+        <w:jc w:val="center"/>
+        <w:rPr>
+          <w:sz w:val="24"/>
+        </w:rPr>
+      </w:pPr>
+    </w:p>
+    <w:p>
+      <w:pPr>
+        <w:spacing w:before="0" w:line="360" w:lineRule="auto"/>
+        <w:ind w:left="532" w:right="207" w:firstLine="0"/>
+        <w:jc w:val="center"/>
+        <w:rPr>
+          <w:rFonts w:ascii="Times New Roman" w:hAnsi="Times New Roman" w:eastAsia="Times New Roman"/>
           <w:sz w:val="24"/>
         </w:rPr>
       </w:pPr>
@@ -2315,10 +2425,10 @@
           <wp:anchor distT="0" distB="0" distL="114300" distR="114300" simplePos="0" relativeHeight="487720960" behindDoc="1" locked="0" layoutInCell="1" allowOverlap="1">
             <wp:simplePos x="0" y="0"/>
             <wp:positionH relativeFrom="column">
-              <wp:posOffset>1119505</wp:posOffset>
+              <wp:posOffset>749935</wp:posOffset>
             </wp:positionH>
             <wp:positionV relativeFrom="paragraph">
-              <wp:posOffset>55245</wp:posOffset>
+              <wp:posOffset>-256540</wp:posOffset>
             </wp:positionV>
             <wp:extent cx="3738245" cy="2504440"/>
             <wp:effectExtent l="0" t="0" r="14605" b="10160"/>
@@ -2368,6 +2478,7 @@
         <w:ind w:left="532" w:right="207" w:firstLine="0"/>
         <w:jc w:val="center"/>
         <w:rPr>
+          <w:rFonts w:ascii="Times New Roman" w:hAnsi="Times New Roman" w:eastAsia="Times New Roman"/>
           <w:sz w:val="24"/>
         </w:rPr>
       </w:pPr>
@@ -2378,6 +2489,7 @@
         <w:ind w:left="532" w:right="207" w:firstLine="0"/>
         <w:jc w:val="center"/>
         <w:rPr>
+          <w:rFonts w:ascii="Times New Roman" w:hAnsi="Times New Roman" w:eastAsia="Times New Roman"/>
           <w:sz w:val="24"/>
         </w:rPr>
       </w:pPr>
@@ -2388,6 +2500,7 @@
         <w:ind w:left="532" w:right="207" w:firstLine="0"/>
         <w:jc w:val="center"/>
         <w:rPr>
+          <w:rFonts w:ascii="Times New Roman" w:hAnsi="Times New Roman" w:eastAsia="Times New Roman"/>
           <w:sz w:val="24"/>
         </w:rPr>
       </w:pPr>
@@ -2398,6 +2511,7 @@
         <w:ind w:left="532" w:right="207" w:firstLine="0"/>
         <w:jc w:val="center"/>
         <w:rPr>
+          <w:rFonts w:ascii="Times New Roman" w:hAnsi="Times New Roman" w:eastAsia="Times New Roman"/>
           <w:sz w:val="24"/>
         </w:rPr>
       </w:pPr>
@@ -2408,6 +2522,7 @@
         <w:ind w:left="532" w:right="207" w:firstLine="0"/>
         <w:jc w:val="center"/>
         <w:rPr>
+          <w:rFonts w:ascii="Times New Roman" w:hAnsi="Times New Roman" w:eastAsia="Times New Roman"/>
           <w:sz w:val="24"/>
         </w:rPr>
       </w:pPr>
@@ -2418,6 +2533,18 @@
         <w:ind w:left="532" w:right="207" w:firstLine="0"/>
         <w:jc w:val="center"/>
         <w:rPr>
+          <w:rFonts w:ascii="Times New Roman" w:hAnsi="Times New Roman" w:eastAsia="Times New Roman"/>
+          <w:sz w:val="24"/>
+        </w:rPr>
+      </w:pPr>
+    </w:p>
+    <w:p>
+      <w:pPr>
+        <w:spacing w:before="0" w:line="360" w:lineRule="auto"/>
+        <w:ind w:left="532" w:right="207" w:firstLine="0"/>
+        <w:jc w:val="center"/>
+        <w:rPr>
+          <w:rFonts w:ascii="Times New Roman" w:hAnsi="Times New Roman" w:eastAsia="Times New Roman"/>
           <w:sz w:val="24"/>
         </w:rPr>
       </w:pPr>
@@ -2557,8 +2684,6 @@
         </w:rPr>
         <w:t>SMK Pelita Nusantara 1 Semarang</w:t>
       </w:r>
-      <w:bookmarkStart w:id="0" w:name="_GoBack"/>
-      <w:bookmarkEnd w:id="0"/>
       <w:r>
         <w:rPr>
           <w:rFonts w:ascii="Times New Roman" w:hAnsi="Times New Roman" w:eastAsia="Times New Roman"/>
@@ -3178,10 +3303,68 @@
       </w:r>
       <w:r>
         <w:rPr>
+          <w:rFonts w:hint="default"/>
           <w:b/>
           <w:sz w:val="24"/>
         </w:rPr>
-        <w:t>HASIL DAN PEMBAHASAN</w:t>
+        <w:t>HASIL PENELITIAN DAN</w:t>
+      </w:r>
+      <w:r>
+        <w:rPr>
+          <w:rFonts w:hint="default"/>
+          <w:b/>
+          <w:sz w:val="24"/>
+          <w:lang w:val="en-US"/>
+        </w:rPr>
+        <w:t xml:space="preserve"> </w:t>
+      </w:r>
+      <w:r>
+        <w:rPr>
+          <w:rFonts w:hint="default"/>
+          <w:spacing w:val="-2"/>
+          <w:lang w:val="en-US"/>
+        </w:rPr>
+        <w:tab/>
+      </w:r>
+      <w:r>
+        <w:rPr>
+          <w:rFonts w:hint="default"/>
+          <w:spacing w:val="-2"/>
+          <w:lang w:val="en-US"/>
+        </w:rPr>
+        <w:tab/>
+      </w:r>
+      <w:r>
+        <w:rPr>
+          <w:rFonts w:hint="default"/>
+          <w:spacing w:val="-2"/>
+          <w:lang w:val="en-US"/>
+        </w:rPr>
+        <w:tab/>
+      </w:r>
+      <w:r>
+        <w:rPr>
+          <w:rFonts w:hint="default"/>
+          <w:spacing w:val="-2"/>
+          <w:lang w:val="en-US"/>
+        </w:rPr>
+        <w:tab/>
+      </w:r>
+      <w:r>
+        <w:rPr>
+          <w:rFonts w:hint="default"/>
+          <w:spacing w:val="-2"/>
+          <w:lang w:val="en-US"/>
+        </w:rPr>
+        <w:tab/>
+      </w:r>
+      <w:r>
+        <w:rPr>
+          <w:rFonts w:hint="default"/>
+          <w:b/>
+          <w:sz w:val="24"/>
+        </w:rPr>
+        <w:t>PEMBAHASAN</w:t>
       </w:r>
     </w:p>
     <w:p>
@@ -4209,7 +4392,7 @@
     <w:lsdException w:unhideWhenUsed="0" w:uiPriority="0" w:semiHidden="0" w:name="HTML Sample"/>
     <w:lsdException w:unhideWhenUsed="0" w:uiPriority="0" w:semiHidden="0" w:name="HTML Typewriter"/>
     <w:lsdException w:unhideWhenUsed="0" w:uiPriority="0" w:semiHidden="0" w:name="HTML Variable"/>
-    <w:lsdException w:unhideWhenUsed="0" w:uiPriority="0" w:name="Normal Table"/>
+    <w:lsdException w:qFormat="1" w:unhideWhenUsed="0" w:uiPriority="0" w:name="Normal Table"/>
     <w:lsdException w:unhideWhenUsed="0" w:uiPriority="0" w:semiHidden="0" w:name="annotation subject"/>
     <w:lsdException w:unhideWhenUsed="0" w:uiPriority="0" w:semiHidden="0" w:name="Table Simple 1"/>
     <w:lsdException w:unhideWhenUsed="0" w:uiPriority="0" w:semiHidden="0" w:name="Table Simple 2"/>
@@ -4404,6 +4587,7 @@
   <w:style w:type="table" w:default="1" w:styleId="5">
     <w:name w:val="Normal Table"/>
     <w:semiHidden/>
+    <w:qFormat/>
     <w:uiPriority w:val="0"/>
     <w:tblPr>
       <w:tblCellMar>

</xml_diff>